<commit_message>
Create Tools section & other minor adjustments
</commit_message>
<xml_diff>
--- a/documents/Leonard McDonald CV.docx
+++ b/documents/Leonard McDonald CV.docx
@@ -38,6 +38,12 @@
           <w:rFonts w:cs="Times New Roman"/>
         </w:rPr>
         <w:t>Graduate Software Engineer</w:t>
+      </w:r>
+      <w:r>
+        <w:rPr>
+          <w:rFonts w:cs="Times New Roman"/>
+        </w:rPr>
+        <w:t>/Developer &amp; Full-Stack Developer</w:t>
       </w:r>
     </w:p>
     <w:p>
@@ -87,15 +93,34 @@
           <w:t>LinkedIn</w:t>
         </w:r>
       </w:hyperlink>
-    </w:p>
-    <w:p>
-      <w:pPr>
-        <w:spacing w:after="0" w:line="276" w:lineRule="auto"/>
-        <w:jc w:val="center"/>
-        <w:rPr>
-          <w:rFonts w:cs="Times New Roman"/>
-        </w:rPr>
-      </w:pPr>
+      <w:r>
+        <w:rPr>
+          <w:rFonts w:cs="Times New Roman"/>
+        </w:rPr>
+        <w:t xml:space="preserve"> | </w:t>
+      </w:r>
+      <w:hyperlink r:id="rId7" w:history="1">
+        <w:r>
+          <w:rPr>
+            <w:rStyle w:val="Hyperlink"/>
+            <w:rFonts w:cs="Times New Roman"/>
+          </w:rPr>
+          <w:t>Portfoli</w:t>
+        </w:r>
+        <w:r>
+          <w:rPr>
+            <w:rStyle w:val="Hyperlink"/>
+            <w:rFonts w:cs="Times New Roman"/>
+          </w:rPr>
+          <w:t>o</w:t>
+        </w:r>
+      </w:hyperlink>
+      <w:r>
+        <w:rPr>
+          <w:rFonts w:cs="Times New Roman"/>
+        </w:rPr>
+        <w:br/>
+      </w:r>
       <w:r>
         <w:rPr>
           <w:rFonts w:cs="Times New Roman"/>
@@ -355,14 +380,7 @@
           <w:kern w:val="0"/>
           <w14:ligatures w14:val="none"/>
         </w:rPr>
-        <w:t xml:space="preserve"> ·</w:t>
-      </w:r>
-      <w:r>
-        <w:rPr>
-          <w:kern w:val="0"/>
-          <w14:ligatures w14:val="none"/>
-        </w:rPr>
-        <w:t xml:space="preserve"> Postman</w:t>
+        <w:t xml:space="preserve"> · Postman</w:t>
       </w:r>
       <w:r>
         <w:rPr>
@@ -376,14 +394,7 @@
           <w:kern w:val="0"/>
           <w14:ligatures w14:val="none"/>
         </w:rPr>
-        <w:t>·</w:t>
-      </w:r>
-      <w:r>
-        <w:rPr>
-          <w:kern w:val="0"/>
-          <w14:ligatures w14:val="none"/>
-        </w:rPr>
-        <w:t xml:space="preserve"> PgAdmin4</w:t>
+        <w:t>· PgAdmin4</w:t>
       </w:r>
     </w:p>
     <w:p>
@@ -409,77 +420,21 @@
           <w:kern w:val="0"/>
           <w14:ligatures w14:val="none"/>
         </w:rPr>
-        <w:t xml:space="preserve"> </w:t>
-      </w:r>
-      <w:r>
-        <w:rPr>
-          <w:kern w:val="0"/>
-          <w14:ligatures w14:val="none"/>
-        </w:rPr>
-        <w:t>·</w:t>
-      </w:r>
-      <w:r>
-        <w:rPr>
-          <w:kern w:val="0"/>
-          <w14:ligatures w14:val="none"/>
-        </w:rPr>
-        <w:t xml:space="preserve"> Boto3</w:t>
-      </w:r>
-      <w:r>
-        <w:rPr>
-          <w:kern w:val="0"/>
-          <w14:ligatures w14:val="none"/>
-        </w:rPr>
-        <w:t xml:space="preserve"> </w:t>
-      </w:r>
-      <w:r>
-        <w:rPr>
-          <w:kern w:val="0"/>
-          <w14:ligatures w14:val="none"/>
-        </w:rPr>
-        <w:t>·</w:t>
-      </w:r>
-      <w:r>
-        <w:rPr>
-          <w:kern w:val="0"/>
-          <w14:ligatures w14:val="none"/>
-        </w:rPr>
-        <w:t xml:space="preserve"> Git </w:t>
-      </w:r>
-      <w:r>
-        <w:rPr>
-          <w:kern w:val="0"/>
-          <w14:ligatures w14:val="none"/>
-        </w:rPr>
-        <w:t>·</w:t>
-      </w:r>
-      <w:r>
-        <w:rPr>
-          <w:kern w:val="0"/>
-          <w14:ligatures w14:val="none"/>
-        </w:rPr>
-        <w:t xml:space="preserve"> Jira</w:t>
-      </w:r>
-      <w:r>
-        <w:rPr>
-          <w:kern w:val="0"/>
-          <w14:ligatures w14:val="none"/>
-        </w:rPr>
-        <w:t xml:space="preserve"> </w:t>
-      </w:r>
-      <w:r>
-        <w:rPr>
-          <w:kern w:val="0"/>
-          <w14:ligatures w14:val="none"/>
-        </w:rPr>
-        <w:t>·</w:t>
-      </w:r>
-      <w:r>
-        <w:rPr>
-          <w:kern w:val="0"/>
-          <w14:ligatures w14:val="none"/>
-        </w:rPr>
-        <w:t xml:space="preserve"> Agile Methodologies</w:t>
+        <w:t xml:space="preserve"> · Boto3</w:t>
+      </w:r>
+      <w:r>
+        <w:rPr>
+          <w:kern w:val="0"/>
+          <w14:ligatures w14:val="none"/>
+        </w:rPr>
+        <w:t xml:space="preserve"> · Git · Jira</w:t>
+      </w:r>
+      <w:r>
+        <w:rPr>
+          <w:kern w:val="0"/>
+          <w14:ligatures w14:val="none"/>
+        </w:rPr>
+        <w:t xml:space="preserve"> · Agile Methodologies</w:t>
       </w:r>
     </w:p>
     <w:p>
@@ -505,14 +460,7 @@
           <w:kern w:val="0"/>
           <w14:ligatures w14:val="none"/>
         </w:rPr>
-        <w:t xml:space="preserve"> - EC2 </w:t>
-      </w:r>
-      <w:r>
-        <w:rPr>
-          <w:kern w:val="0"/>
-          <w14:ligatures w14:val="none"/>
-        </w:rPr>
-        <w:t>·</w:t>
+        <w:t xml:space="preserve"> - EC2 ·</w:t>
       </w:r>
       <w:r>
         <w:rPr>
@@ -526,21 +474,7 @@
           <w:kern w:val="0"/>
           <w14:ligatures w14:val="none"/>
         </w:rPr>
-        <w:t xml:space="preserve">Lambda </w:t>
-      </w:r>
-      <w:r>
-        <w:rPr>
-          <w:kern w:val="0"/>
-          <w14:ligatures w14:val="none"/>
-        </w:rPr>
-        <w:t>·</w:t>
-      </w:r>
-      <w:r>
-        <w:rPr>
-          <w:kern w:val="0"/>
-          <w14:ligatures w14:val="none"/>
-        </w:rPr>
-        <w:t xml:space="preserve"> API Gateway</w:t>
+        <w:t>Lambda · API Gateway</w:t>
       </w:r>
       <w:r>
         <w:rPr>
@@ -554,21 +488,7 @@
           <w:kern w:val="0"/>
           <w14:ligatures w14:val="none"/>
         </w:rPr>
-        <w:t>·</w:t>
-      </w:r>
-      <w:r>
-        <w:rPr>
-          <w:kern w:val="0"/>
-          <w14:ligatures w14:val="none"/>
-        </w:rPr>
-        <w:t xml:space="preserve"> S3 </w:t>
-      </w:r>
-      <w:r>
-        <w:rPr>
-          <w:kern w:val="0"/>
-          <w14:ligatures w14:val="none"/>
-        </w:rPr>
-        <w:t>·</w:t>
+        <w:t>· S3 ·</w:t>
       </w:r>
       <w:r>
         <w:rPr>
@@ -589,14 +509,7 @@
           <w:kern w:val="0"/>
           <w14:ligatures w14:val="none"/>
         </w:rPr>
-        <w:t xml:space="preserve"> </w:t>
-      </w:r>
-      <w:r>
-        <w:rPr>
-          <w:kern w:val="0"/>
-          <w14:ligatures w14:val="none"/>
-        </w:rPr>
-        <w:t>· Poly</w:t>
+        <w:t xml:space="preserve"> · Poly</w:t>
       </w:r>
     </w:p>
     <w:p>
@@ -631,37 +544,27 @@
           <w:i/>
           <w:iCs/>
         </w:rPr>
-        <w:t>P</w:t>
+        <w:t xml:space="preserve">Projects </w:t>
+      </w:r>
+    </w:p>
+    <w:p>
+      <w:pPr>
+        <w:spacing w:after="0" w:line="276" w:lineRule="auto"/>
+        <w:rPr>
+          <w:rFonts w:cs="Times New Roman"/>
+        </w:rPr>
+      </w:pPr>
+      <w:r>
+        <w:rPr>
+          <w:rFonts w:cs="Times New Roman"/>
+        </w:rPr>
+        <w:br/>
       </w:r>
       <w:r>
         <w:rPr>
           <w:rFonts w:cs="Times New Roman"/>
           <w:b/>
           <w:bCs/>
-          <w:i/>
-          <w:iCs/>
-        </w:rPr>
-        <w:t xml:space="preserve">rojects </w:t>
-      </w:r>
-    </w:p>
-    <w:p>
-      <w:pPr>
-        <w:spacing w:after="0" w:line="276" w:lineRule="auto"/>
-        <w:rPr>
-          <w:rFonts w:cs="Times New Roman"/>
-        </w:rPr>
-      </w:pPr>
-      <w:r>
-        <w:rPr>
-          <w:rFonts w:cs="Times New Roman"/>
-        </w:rPr>
-        <w:br/>
-      </w:r>
-      <w:r>
-        <w:rPr>
-          <w:rFonts w:cs="Times New Roman"/>
-          <w:b/>
-          <w:bCs/>
         </w:rPr>
         <w:t>Product Tracking Reactive WebApp</w:t>
       </w:r>
@@ -831,7 +734,7 @@
         </w:rPr>
         <w:t xml:space="preserve"> </w:t>
       </w:r>
-      <w:hyperlink r:id="rId7" w:history="1">
+      <w:hyperlink r:id="rId8" w:history="1">
         <w:r>
           <w:rPr>
             <w:rStyle w:val="Hyperlink"/>
@@ -877,19 +780,11 @@
         <w:br/>
         <w:t xml:space="preserve">Provisioned </w:t>
       </w:r>
-      <w:proofErr w:type="spellStart"/>
-      <w:r>
-        <w:rPr>
-          <w:rFonts w:cs="Times New Roman"/>
-        </w:rPr>
-        <w:t>MediaPipe</w:t>
-      </w:r>
-      <w:proofErr w:type="spellEnd"/>
-      <w:r>
-        <w:rPr>
-          <w:rFonts w:cs="Times New Roman"/>
-        </w:rPr>
-        <w:t xml:space="preserve"> </w:t>
+      <w:r>
+        <w:rPr>
+          <w:rFonts w:cs="Times New Roman"/>
+        </w:rPr>
+        <w:t xml:space="preserve">MediaPipe </w:t>
       </w:r>
       <w:r>
         <w:rPr>
@@ -974,83 +869,54 @@
           <w:kern w:val="0"/>
           <w14:ligatures w14:val="none"/>
         </w:rPr>
-        <w:t>–</w:t>
-      </w:r>
-      <w:r>
-        <w:rPr>
-          <w:rFonts w:cs="Times New Roman"/>
-          <w:kern w:val="0"/>
-          <w14:ligatures w14:val="none"/>
+        <w:t xml:space="preserve">– </w:t>
+      </w:r>
+      <w:r>
+        <w:rPr>
+          <w:rFonts w:cs="Times New Roman"/>
+          <w:i/>
+          <w:iCs/>
+          <w:kern w:val="0"/>
+          <w14:ligatures w14:val="none"/>
+        </w:rPr>
+        <w:t xml:space="preserve">Azure API </w:t>
+      </w:r>
+      <w:r>
+        <w:rPr>
+          <w:i/>
+          <w:iCs/>
+        </w:rPr>
+        <w:t>· Machine Learning Models · Libraries</w:t>
+      </w:r>
+    </w:p>
+    <w:p>
+      <w:pPr>
+        <w:spacing w:after="0" w:line="276" w:lineRule="auto"/>
+        <w:rPr>
+          <w:rFonts w:cs="Times New Roman"/>
+        </w:rPr>
+      </w:pPr>
+      <w:r>
+        <w:rPr>
+          <w:rFonts w:cs="Times New Roman"/>
+        </w:rPr>
+        <w:t>Created a</w:t>
+      </w:r>
+      <w:r>
+        <w:rPr>
+          <w:rFonts w:cs="Times New Roman"/>
+        </w:rPr>
+        <w:t xml:space="preserve"> language translation program</w:t>
+      </w:r>
+      <w:r>
+        <w:rPr>
+          <w:rFonts w:cs="Times New Roman"/>
         </w:rPr>
         <w:t xml:space="preserve"> </w:t>
       </w:r>
       <w:r>
         <w:rPr>
           <w:rFonts w:cs="Times New Roman"/>
-          <w:i/>
-          <w:iCs/>
-          <w:kern w:val="0"/>
-          <w14:ligatures w14:val="none"/>
-        </w:rPr>
-        <w:t xml:space="preserve">Azure API </w:t>
-      </w:r>
-      <w:r>
-        <w:rPr>
-          <w:i/>
-          <w:iCs/>
-        </w:rPr>
-        <w:t>·</w:t>
-      </w:r>
-      <w:r>
-        <w:rPr>
-          <w:i/>
-          <w:iCs/>
-        </w:rPr>
-        <w:t xml:space="preserve"> Machine Learning Models </w:t>
-      </w:r>
-      <w:r>
-        <w:rPr>
-          <w:i/>
-          <w:iCs/>
-        </w:rPr>
-        <w:t>·</w:t>
-      </w:r>
-      <w:r>
-        <w:rPr>
-          <w:i/>
-          <w:iCs/>
-        </w:rPr>
-        <w:t xml:space="preserve"> Libraries</w:t>
-      </w:r>
-    </w:p>
-    <w:p>
-      <w:pPr>
-        <w:spacing w:after="0" w:line="276" w:lineRule="auto"/>
-        <w:rPr>
-          <w:rFonts w:cs="Times New Roman"/>
-        </w:rPr>
-      </w:pPr>
-      <w:r>
-        <w:rPr>
-          <w:rFonts w:cs="Times New Roman"/>
-        </w:rPr>
-        <w:t>Created a</w:t>
-      </w:r>
-      <w:r>
-        <w:rPr>
-          <w:rFonts w:cs="Times New Roman"/>
-        </w:rPr>
-        <w:t xml:space="preserve"> language translation program</w:t>
-      </w:r>
-      <w:r>
-        <w:rPr>
-          <w:rFonts w:cs="Times New Roman"/>
-        </w:rPr>
-        <w:t xml:space="preserve"> </w:t>
-      </w:r>
-      <w:r>
-        <w:rPr>
-          <w:rFonts w:cs="Times New Roman"/>
         </w:rPr>
         <w:t>for</w:t>
       </w:r>
@@ -1064,59 +930,31 @@
         <w:rPr>
           <w:rFonts w:cs="Times New Roman"/>
         </w:rPr>
-        <w:t>.</w:t>
-      </w:r>
-    </w:p>
-    <w:p>
-      <w:pPr>
-        <w:spacing w:after="0" w:line="276" w:lineRule="auto"/>
-        <w:rPr>
-          <w:rFonts w:cs="Times New Roman"/>
-        </w:rPr>
-      </w:pPr>
-    </w:p>
-    <w:p>
-      <w:pPr>
-        <w:spacing w:after="0" w:line="276" w:lineRule="auto"/>
-        <w:rPr>
-          <w:rFonts w:cs="Times New Roman"/>
-        </w:rPr>
-      </w:pPr>
-      <w:proofErr w:type="spellStart"/>
+        <w:t xml:space="preserve"> beyond Google Translates’ capabilities.</w:t>
+      </w:r>
+    </w:p>
+    <w:p>
+      <w:pPr>
+        <w:spacing w:after="0" w:line="276" w:lineRule="auto"/>
+        <w:rPr>
+          <w:rFonts w:cs="Times New Roman"/>
+        </w:rPr>
+      </w:pPr>
+    </w:p>
+    <w:p>
+      <w:pPr>
+        <w:spacing w:after="0" w:line="276" w:lineRule="auto"/>
+        <w:rPr>
+          <w:rFonts w:cs="Times New Roman"/>
+        </w:rPr>
+      </w:pPr>
       <w:r>
         <w:rPr>
           <w:rFonts w:cs="Times New Roman"/>
           <w:b/>
           <w:bCs/>
         </w:rPr>
-        <w:t>TeamTrees</w:t>
-      </w:r>
-      <w:proofErr w:type="spellEnd"/>
-      <w:r>
-        <w:rPr>
-          <w:rFonts w:cs="Times New Roman"/>
-          <w:b/>
-          <w:bCs/>
-        </w:rPr>
-        <w:t xml:space="preserve"> MC / </w:t>
-      </w:r>
-      <w:proofErr w:type="spellStart"/>
-      <w:r>
-        <w:rPr>
-          <w:rFonts w:cs="Times New Roman"/>
-          <w:b/>
-          <w:bCs/>
-        </w:rPr>
-        <w:t>TeamSeas</w:t>
-      </w:r>
-      <w:proofErr w:type="spellEnd"/>
-      <w:r>
-        <w:rPr>
-          <w:rFonts w:cs="Times New Roman"/>
-          <w:b/>
-          <w:bCs/>
-        </w:rPr>
-        <w:t xml:space="preserve"> MC</w:t>
+        <w:t>TeamTrees MC / TeamSeas MC</w:t>
       </w:r>
       <w:r>
         <w:rPr>
@@ -1149,19 +987,11 @@
         </w:rPr>
         <w:t xml:space="preserve"> </w:t>
       </w:r>
-      <w:proofErr w:type="spellStart"/>
-      <w:r>
-        <w:rPr>
-          <w:rFonts w:cs="Times New Roman"/>
-        </w:rPr>
-        <w:t>McFunction</w:t>
-      </w:r>
-      <w:proofErr w:type="spellEnd"/>
-      <w:r>
-        <w:rPr>
-          <w:rFonts w:cs="Times New Roman"/>
-        </w:rPr>
-        <w:t xml:space="preserve">) </w:t>
+      <w:r>
+        <w:rPr>
+          <w:rFonts w:cs="Times New Roman"/>
+        </w:rPr>
+        <w:t xml:space="preserve">McFunction) </w:t>
       </w:r>
       <w:r>
         <w:rPr>
@@ -1179,47 +1009,7 @@
         <w:rPr>
           <w:rFonts w:cs="Times New Roman"/>
         </w:rPr>
-        <w:t xml:space="preserve">server via Linux CLI in </w:t>
-      </w:r>
-      <w:proofErr w:type="spellStart"/>
-      <w:r>
-        <w:rPr>
-          <w:rFonts w:cs="Times New Roman"/>
-        </w:rPr>
-        <w:t>DigitalOcean</w:t>
-      </w:r>
-      <w:proofErr w:type="spellEnd"/>
-      <w:r>
-        <w:rPr>
-          <w:rFonts w:cs="Times New Roman"/>
-        </w:rPr>
-        <w:t xml:space="preserve"> (</w:t>
-      </w:r>
-      <w:r>
-        <w:rPr>
-          <w:rFonts w:cs="Times New Roman"/>
-        </w:rPr>
-        <w:t>IaaS</w:t>
-      </w:r>
-      <w:r>
-        <w:rPr>
-          <w:rFonts w:cs="Times New Roman"/>
-        </w:rPr>
-        <w:t xml:space="preserve">) running </w:t>
-      </w:r>
-      <w:proofErr w:type="spellStart"/>
-      <w:r>
-        <w:rPr>
-          <w:rFonts w:cs="Times New Roman"/>
-        </w:rPr>
-        <w:t>MCFunction</w:t>
-      </w:r>
-      <w:proofErr w:type="spellEnd"/>
-      <w:r>
-        <w:rPr>
-          <w:rFonts w:cs="Times New Roman"/>
-        </w:rPr>
-        <w:t xml:space="preserve"> </w:t>
+        <w:t xml:space="preserve">server via Linux CLI in DigitalOcean (IaaS) running MCFunction </w:t>
       </w:r>
       <w:r>
         <w:rPr>
@@ -1237,7 +1027,7 @@
         <w:rPr>
           <w:rFonts w:cs="Times New Roman"/>
         </w:rPr>
-        <w:t xml:space="preserve">creating a new </w:t>
+        <w:t xml:space="preserve">creating new </w:t>
       </w:r>
       <w:r>
         <w:rPr>
@@ -1249,41 +1039,19 @@
         <w:rPr>
           <w:rFonts w:cs="Times New Roman"/>
         </w:rPr>
+        <w:t>s</w:t>
+      </w:r>
+      <w:r>
+        <w:rPr>
+          <w:rFonts w:cs="Times New Roman"/>
+        </w:rPr>
         <w:t xml:space="preserve"> in</w:t>
       </w:r>
       <w:r>
         <w:rPr>
           <w:rFonts w:cs="Times New Roman"/>
         </w:rPr>
-        <w:t xml:space="preserve"> Minecraft, directly linked to the </w:t>
-      </w:r>
-      <w:proofErr w:type="spellStart"/>
-      <w:r>
-        <w:rPr>
-          <w:rFonts w:cs="Times New Roman"/>
-        </w:rPr>
-        <w:t>TeamTrees</w:t>
-      </w:r>
-      <w:proofErr w:type="spellEnd"/>
-      <w:r>
-        <w:rPr>
-          <w:rFonts w:cs="Times New Roman"/>
-        </w:rPr>
-        <w:t xml:space="preserve"> and </w:t>
-      </w:r>
-      <w:proofErr w:type="spellStart"/>
-      <w:r>
-        <w:rPr>
-          <w:rFonts w:cs="Times New Roman"/>
-        </w:rPr>
-        <w:t>TeamSeas</w:t>
-      </w:r>
-      <w:proofErr w:type="spellEnd"/>
-      <w:r>
-        <w:rPr>
-          <w:rFonts w:cs="Times New Roman"/>
-        </w:rPr>
-        <w:t xml:space="preserve"> charity donation pages.</w:t>
+        <w:t xml:space="preserve"> Minecraft, directly linked to the TeamTrees and TeamSeas charity donation pages.</w:t>
       </w:r>
     </w:p>
     <w:p>
@@ -1462,19 +1230,11 @@
           <w:rFonts w:cs="Times New Roman"/>
         </w:rPr>
       </w:pPr>
-      <w:proofErr w:type="spellStart"/>
-      <w:r>
-        <w:rPr>
-          <w:rFonts w:cs="Times New Roman"/>
-        </w:rPr>
-        <w:t>Vatos</w:t>
-      </w:r>
-      <w:proofErr w:type="spellEnd"/>
-      <w:r>
-        <w:rPr>
-          <w:rFonts w:cs="Times New Roman"/>
-        </w:rPr>
-        <w:t xml:space="preserve"> Restaurant, Itaewon, Seoul, South Korea</w:t>
+      <w:r>
+        <w:rPr>
+          <w:rFonts w:cs="Times New Roman"/>
+        </w:rPr>
+        <w:t>Vatos Restaurant, Itaewon, Seoul, South Korea</w:t>
       </w:r>
       <w:r>
         <w:rPr>
@@ -1539,19 +1299,11 @@
           <w:rFonts w:cs="Times New Roman"/>
         </w:rPr>
       </w:pPr>
-      <w:proofErr w:type="spellStart"/>
-      <w:r>
-        <w:rPr>
-          <w:rFonts w:cs="Times New Roman"/>
-        </w:rPr>
-        <w:t>CamFix</w:t>
-      </w:r>
-      <w:proofErr w:type="spellEnd"/>
-      <w:r>
-        <w:rPr>
-          <w:rFonts w:cs="Times New Roman"/>
-        </w:rPr>
-        <w:t>/Domaine, Tewantin, QLD</w:t>
+      <w:r>
+        <w:rPr>
+          <w:rFonts w:cs="Times New Roman"/>
+        </w:rPr>
+        <w:t>CamFix/Domaine, Tewantin, QLD</w:t>
       </w:r>
       <w:r>
         <w:rPr>
@@ -1638,21 +1390,7 @@
         <w:rPr>
           <w:rFonts w:cs="Times New Roman"/>
         </w:rPr>
-        <w:t>Helens English School, Sumida-</w:t>
-      </w:r>
-      <w:proofErr w:type="spellStart"/>
-      <w:r>
-        <w:rPr>
-          <w:rFonts w:cs="Times New Roman"/>
-        </w:rPr>
-        <w:t>ku</w:t>
-      </w:r>
-      <w:proofErr w:type="spellEnd"/>
-      <w:r>
-        <w:rPr>
-          <w:rFonts w:cs="Times New Roman"/>
-        </w:rPr>
-        <w:t>, Tokyo, Japan</w:t>
+        <w:t>Helens English School, Sumida-ku, Tokyo, Japan</w:t>
       </w:r>
       <w:r>
         <w:rPr>
@@ -2367,6 +2105,7 @@
   <w:style w:type="character" w:default="1" w:styleId="DefaultParagraphFont">
     <w:name w:val="Default Paragraph Font"/>
     <w:uiPriority w:val="1"/>
+    <w:semiHidden/>
     <w:unhideWhenUsed/>
   </w:style>
   <w:style w:type="table" w:default="1" w:styleId="TableNormal">
@@ -2701,6 +2440,18 @@
     <w:rPr>
       <w:color w:val="605E5C"/>
       <w:shd w:val="clear" w:color="auto" w:fill="E1DFDD"/>
+    </w:rPr>
+  </w:style>
+  <w:style w:type="character" w:styleId="FollowedHyperlink">
+    <w:name w:val="FollowedHyperlink"/>
+    <w:basedOn w:val="DefaultParagraphFont"/>
+    <w:uiPriority w:val="99"/>
+    <w:semiHidden/>
+    <w:unhideWhenUsed/>
+    <w:rsid w:val="00E978FF"/>
+    <w:rPr>
+      <w:color w:val="96607D" w:themeColor="followedHyperlink"/>
+      <w:u w:val="single"/>
     </w:rPr>
   </w:style>
 </w:styles>

</xml_diff>